<commit_message>
Updated following thesis defense + submission
</commit_message>
<xml_diff>
--- a/Prospectus.docx
+++ b/Prospectus.docx
@@ -20,7 +20,25 @@
           <w:szCs w:val="24"/>
           <w:u w:val="single"/>
         </w:rPr>
-        <w:t>Describing the Failure of Water Pumps using Fourier Transformed Accelerometer Data</w:t>
+        <w:t xml:space="preserve">Describing the Failure of </w:t>
+      </w:r>
+      <w:r>
+        <w:rPr>
+          <w:rFonts w:ascii="Arial" w:hAnsi="Arial" w:cs="Arial"/>
+          <w:sz w:val="24"/>
+          <w:szCs w:val="24"/>
+          <w:u w:val="single"/>
+        </w:rPr>
+        <w:t>Vacuum</w:t>
+      </w:r>
+      <w:r>
+        <w:rPr>
+          <w:rFonts w:ascii="Arial" w:hAnsi="Arial" w:cs="Arial"/>
+          <w:sz w:val="24"/>
+          <w:szCs w:val="24"/>
+          <w:u w:val="single"/>
+        </w:rPr>
+        <w:t xml:space="preserve"> Pumps using Fourier Transformed Accelerometer Data</w:t>
       </w:r>
     </w:p>
     <w:p>
@@ -75,7 +93,17 @@
           <w:sz w:val="24"/>
           <w:szCs w:val="24"/>
         </w:rPr>
-        <w:t>Drinking water, irrigation, the cooling systems for nuclear reactors, and many other applications all rely upon the use of water pumps to make the water flow and flow at the correct rate</w:t>
+        <w:t>Drinking water,</w:t>
+      </w:r>
+      <w:bookmarkStart w:id="0" w:name="_GoBack"/>
+      <w:bookmarkEnd w:id="0"/>
+      <w:r>
+        <w:rPr>
+          <w:rFonts w:ascii="Arial" w:hAnsi="Arial" w:cs="Arial"/>
+          <w:sz w:val="24"/>
+          <w:szCs w:val="24"/>
+        </w:rPr>
+        <w:t xml:space="preserve"> the cooling systems for nuclear reactors, and many other applications all rely upon the use of water pumps to make the water flow and flow at the correct rate</w:t>
       </w:r>
       <w:r>
         <w:rPr>
@@ -107,7 +135,23 @@
           <w:sz w:val="24"/>
           <w:szCs w:val="24"/>
         </w:rPr>
-        <w:t xml:space="preserve">For this reason, being able to predict the failure of a water pump is important so that in the case of a failing pump, a replacement can be </w:t>
+        <w:t xml:space="preserve">For this reason, being able to predict the failure of a </w:t>
+      </w:r>
+      <w:r>
+        <w:rPr>
+          <w:rFonts w:ascii="Arial" w:hAnsi="Arial" w:cs="Arial"/>
+          <w:sz w:val="24"/>
+          <w:szCs w:val="24"/>
+        </w:rPr>
+        <w:t>vacuum</w:t>
+      </w:r>
+      <w:r>
+        <w:rPr>
+          <w:rFonts w:ascii="Arial" w:hAnsi="Arial" w:cs="Arial"/>
+          <w:sz w:val="24"/>
+          <w:szCs w:val="24"/>
+        </w:rPr>
+        <w:t xml:space="preserve"> pump is important so that in the case of a failing pump, a replacement can be </w:t>
       </w:r>
       <w:proofErr w:type="gramStart"/>
       <w:r>
@@ -162,8 +206,6 @@
         </w:rPr>
         <w:t>pump casing</w:t>
       </w:r>
-      <w:bookmarkStart w:id="0" w:name="_GoBack"/>
-      <w:bookmarkEnd w:id="0"/>
       <w:r>
         <w:rPr>
           <w:rFonts w:ascii="Arial" w:hAnsi="Arial" w:cs="Arial"/>
@@ -1368,7 +1410,7 @@
       </w:pPr>
     </w:pPrDefault>
   </w:docDefaults>
-  <w:latentStyles w:defLockedState="0" w:defUIPriority="99" w:defSemiHidden="0" w:defUnhideWhenUsed="0" w:defQFormat="0" w:count="375">
+  <w:latentStyles w:defLockedState="0" w:defUIPriority="99" w:defSemiHidden="0" w:defUnhideWhenUsed="0" w:defQFormat="0" w:count="376">
     <w:lsdException w:name="Normal" w:uiPriority="0" w:qFormat="1"/>
     <w:lsdException w:name="heading 1" w:uiPriority="9" w:qFormat="1"/>
     <w:lsdException w:name="heading 2" w:semiHidden="1" w:uiPriority="9" w:unhideWhenUsed="1" w:qFormat="1"/>
@@ -1474,7 +1516,6 @@
     <w:lsdException w:name="HTML Sample" w:semiHidden="1" w:unhideWhenUsed="1"/>
     <w:lsdException w:name="HTML Typewriter" w:semiHidden="1" w:unhideWhenUsed="1"/>
     <w:lsdException w:name="HTML Variable" w:semiHidden="1" w:unhideWhenUsed="1"/>
-    <w:lsdException w:name="Normal Table" w:semiHidden="1" w:unhideWhenUsed="1"/>
     <w:lsdException w:name="annotation subject" w:semiHidden="1" w:unhideWhenUsed="1"/>
     <w:lsdException w:name="No List" w:semiHidden="1" w:unhideWhenUsed="1"/>
     <w:lsdException w:name="Outline List 1" w:semiHidden="1" w:unhideWhenUsed="1"/>
@@ -1521,10 +1562,8 @@
     <w:lsdException w:name="Table Subtle 2" w:semiHidden="1" w:unhideWhenUsed="1"/>
     <w:lsdException w:name="Table Web 1" w:semiHidden="1" w:unhideWhenUsed="1"/>
     <w:lsdException w:name="Table Web 2" w:semiHidden="1" w:unhideWhenUsed="1"/>
-    <w:lsdException w:name="Table Web 3" w:semiHidden="1" w:unhideWhenUsed="1"/>
     <w:lsdException w:name="Balloon Text" w:semiHidden="1" w:unhideWhenUsed="1"/>
     <w:lsdException w:name="Table Grid" w:uiPriority="39"/>
-    <w:lsdException w:name="Table Theme" w:semiHidden="1" w:unhideWhenUsed="1"/>
     <w:lsdException w:name="Placeholder Text" w:semiHidden="1"/>
     <w:lsdException w:name="No Spacing" w:uiPriority="1" w:qFormat="1"/>
     <w:lsdException w:name="Light Shading" w:uiPriority="60"/>
@@ -1744,6 +1783,7 @@
     <w:lsdException w:name="Smart Hyperlink" w:semiHidden="1" w:unhideWhenUsed="1"/>
     <w:lsdException w:name="Hashtag" w:semiHidden="1" w:unhideWhenUsed="1"/>
     <w:lsdException w:name="Unresolved Mention" w:semiHidden="1" w:unhideWhenUsed="1"/>
+    <w:lsdException w:name="Smart Link" w:semiHidden="1" w:unhideWhenUsed="1"/>
   </w:latentStyles>
   <w:style w:type="paragraph" w:default="1" w:styleId="Normal">
     <w:name w:val="Normal"/>

</xml_diff>